<commit_message>
Added colour map command
</commit_message>
<xml_diff>
--- a/doc/Connected Little Box Reference.docx
+++ b/doc/Connected Little Box Reference.docx
@@ -146,15 +146,44 @@
       <w:r>
         <w:t xml:space="preserve">Rob Miles </w:t>
       </w:r>
+    </w:p>
+    <w:p>
+      <w:pPr>
+        <w:jc w:val="center"/>
+      </w:pPr>
+      <w:r>
+        <w:t xml:space="preserve">Manual </w:t>
+      </w:r>
       <w:r>
         <w:t xml:space="preserve">Version </w:t>
       </w:r>
       <w:r>
         <w:t>1.0</w:t>
+      </w:r>
+      <w:r>
+        <w:t xml:space="preserve"> </w:t>
+      </w:r>
+    </w:p>
+    <w:p>
+      <w:pPr>
+        <w:jc w:val="center"/>
+      </w:pPr>
+      <w:r>
+        <w:t xml:space="preserve">Code version: </w:t>
+      </w:r>
+      <w:r>
+        <w:t>1.0.0.60</w:t>
       </w:r>
     </w:p>
     <w:sdt>
       <w:sdtPr>
+        <w:rPr>
+          <w:rFonts w:asciiTheme="minorHAnsi" w:eastAsiaTheme="minorHAnsi" w:hAnsiTheme="minorHAnsi" w:cstheme="minorBidi"/>
+          <w:color w:val="auto"/>
+          <w:sz w:val="22"/>
+          <w:szCs w:val="22"/>
+          <w:lang w:val="en-GB"/>
+        </w:rPr>
         <w:id w:val="-1733996275"/>
         <w:docPartObj>
           <w:docPartGallery w:val="Table of Contents"/>
@@ -163,14 +192,9 @@
       </w:sdtPr>
       <w:sdtEndPr>
         <w:rPr>
-          <w:rFonts w:asciiTheme="minorHAnsi" w:eastAsiaTheme="minorHAnsi" w:hAnsiTheme="minorHAnsi" w:cstheme="minorBidi"/>
           <w:b/>
           <w:bCs/>
           <w:noProof/>
-          <w:color w:val="auto"/>
-          <w:sz w:val="22"/>
-          <w:szCs w:val="22"/>
-          <w:lang w:val="en-GB"/>
         </w:rPr>
       </w:sdtEndPr>
       <w:sdtContent>
@@ -1370,7 +1394,7 @@
                 <w:noProof/>
                 <w:webHidden/>
               </w:rPr>
-              <w:t>8</w:t>
+              <w:t>9</w:t>
             </w:r>
             <w:r>
               <w:rPr>
@@ -1440,7 +1464,7 @@
                 <w:noProof/>
                 <w:webHidden/>
               </w:rPr>
-              <w:t>8</w:t>
+              <w:t>9</w:t>
             </w:r>
             <w:r>
               <w:rPr>
@@ -1720,7 +1744,7 @@
                 <w:noProof/>
                 <w:webHidden/>
               </w:rPr>
-              <w:t>9</w:t>
+              <w:t>10</w:t>
             </w:r>
             <w:r>
               <w:rPr>
@@ -1790,7 +1814,7 @@
                 <w:noProof/>
                 <w:webHidden/>
               </w:rPr>
-              <w:t>9</w:t>
+              <w:t>10</w:t>
             </w:r>
             <w:r>
               <w:rPr>
@@ -1860,7 +1884,7 @@
                 <w:noProof/>
                 <w:webHidden/>
               </w:rPr>
-              <w:t>9</w:t>
+              <w:t>10</w:t>
             </w:r>
             <w:r>
               <w:rPr>
@@ -1930,7 +1954,7 @@
                 <w:noProof/>
                 <w:webHidden/>
               </w:rPr>
-              <w:t>9</w:t>
+              <w:t>10</w:t>
             </w:r>
             <w:r>
               <w:rPr>
@@ -2070,7 +2094,7 @@
                 <w:noProof/>
                 <w:webHidden/>
               </w:rPr>
-              <w:t>10</w:t>
+              <w:t>11</w:t>
             </w:r>
             <w:r>
               <w:rPr>
@@ -2280,7 +2304,7 @@
                 <w:noProof/>
                 <w:webHidden/>
               </w:rPr>
-              <w:t>11</w:t>
+              <w:t>12</w:t>
             </w:r>
             <w:r>
               <w:rPr>
@@ -2350,7 +2374,7 @@
                 <w:noProof/>
                 <w:webHidden/>
               </w:rPr>
-              <w:t>11</w:t>
+              <w:t>12</w:t>
             </w:r>
             <w:r>
               <w:rPr>
@@ -2560,7 +2584,7 @@
                 <w:noProof/>
                 <w:webHidden/>
               </w:rPr>
-              <w:t>12</w:t>
+              <w:t>13</w:t>
             </w:r>
             <w:r>
               <w:rPr>
@@ -2770,7 +2794,7 @@
                 <w:noProof/>
                 <w:webHidden/>
               </w:rPr>
-              <w:t>13</w:t>
+              <w:t>14</w:t>
             </w:r>
             <w:r>
               <w:rPr>
@@ -2840,7 +2864,7 @@
                 <w:noProof/>
                 <w:webHidden/>
               </w:rPr>
-              <w:t>13</w:t>
+              <w:t>14</w:t>
             </w:r>
             <w:r>
               <w:rPr>
@@ -3050,7 +3074,7 @@
                 <w:noProof/>
                 <w:webHidden/>
               </w:rPr>
-              <w:t>14</w:t>
+              <w:t>15</w:t>
             </w:r>
             <w:r>
               <w:rPr>
@@ -3120,7 +3144,7 @@
                 <w:noProof/>
                 <w:webHidden/>
               </w:rPr>
-              <w:t>14</w:t>
+              <w:t>15</w:t>
             </w:r>
             <w:r>
               <w:rPr>
@@ -3330,7 +3354,7 @@
                 <w:noProof/>
                 <w:webHidden/>
               </w:rPr>
-              <w:t>15</w:t>
+              <w:t>16</w:t>
             </w:r>
             <w:r>
               <w:rPr>
@@ -3400,7 +3424,7 @@
                 <w:noProof/>
                 <w:webHidden/>
               </w:rPr>
-              <w:t>15</w:t>
+              <w:t>16</w:t>
             </w:r>
             <w:r>
               <w:rPr>
@@ -3470,7 +3494,7 @@
                 <w:noProof/>
                 <w:webHidden/>
               </w:rPr>
-              <w:t>15</w:t>
+              <w:t>16</w:t>
             </w:r>
             <w:r>
               <w:rPr>
@@ -3610,7 +3634,7 @@
                 <w:noProof/>
                 <w:webHidden/>
               </w:rPr>
-              <w:t>16</w:t>
+              <w:t>17</w:t>
             </w:r>
             <w:r>
               <w:rPr>
@@ -3680,7 +3704,7 @@
                 <w:noProof/>
                 <w:webHidden/>
               </w:rPr>
-              <w:t>16</w:t>
+              <w:t>17</w:t>
             </w:r>
             <w:r>
               <w:rPr>
@@ -3750,7 +3774,7 @@
                 <w:noProof/>
                 <w:webHidden/>
               </w:rPr>
-              <w:t>16</w:t>
+              <w:t>17</w:t>
             </w:r>
             <w:r>
               <w:rPr>
@@ -3960,7 +3984,7 @@
                 <w:noProof/>
                 <w:webHidden/>
               </w:rPr>
-              <w:t>17</w:t>
+              <w:t>18</w:t>
             </w:r>
             <w:r>
               <w:rPr>
@@ -4030,7 +4054,7 @@
                 <w:noProof/>
                 <w:webHidden/>
               </w:rPr>
-              <w:t>17</w:t>
+              <w:t>18</w:t>
             </w:r>
             <w:r>
               <w:rPr>
@@ -4100,7 +4124,7 @@
                 <w:noProof/>
                 <w:webHidden/>
               </w:rPr>
-              <w:t>17</w:t>
+              <w:t>18</w:t>
             </w:r>
             <w:r>
               <w:rPr>
@@ -4240,7 +4264,7 @@
                 <w:noProof/>
                 <w:webHidden/>
               </w:rPr>
-              <w:t>18</w:t>
+              <w:t>19</w:t>
             </w:r>
             <w:r>
               <w:rPr>
@@ -4310,7 +4334,7 @@
                 <w:noProof/>
                 <w:webHidden/>
               </w:rPr>
-              <w:t>18</w:t>
+              <w:t>19</w:t>
             </w:r>
             <w:r>
               <w:rPr>
@@ -4590,7 +4614,7 @@
                 <w:noProof/>
                 <w:webHidden/>
               </w:rPr>
-              <w:t>19</w:t>
+              <w:t>20</w:t>
             </w:r>
             <w:r>
               <w:rPr>
@@ -4660,7 +4684,7 @@
                 <w:noProof/>
                 <w:webHidden/>
               </w:rPr>
-              <w:t>19</w:t>
+              <w:t>20</w:t>
             </w:r>
             <w:r>
               <w:rPr>
@@ -4730,7 +4754,7 @@
                 <w:noProof/>
                 <w:webHidden/>
               </w:rPr>
-              <w:t>19</w:t>
+              <w:t>20</w:t>
             </w:r>
             <w:r>
               <w:rPr>
@@ -4800,7 +4824,7 @@
                 <w:noProof/>
                 <w:webHidden/>
               </w:rPr>
-              <w:t>19</w:t>
+              <w:t>20</w:t>
             </w:r>
             <w:r>
               <w:rPr>
@@ -4870,7 +4894,7 @@
                 <w:noProof/>
                 <w:webHidden/>
               </w:rPr>
-              <w:t>19</w:t>
+              <w:t>20</w:t>
             </w:r>
             <w:r>
               <w:rPr>
@@ -5080,7 +5104,7 @@
                 <w:noProof/>
                 <w:webHidden/>
               </w:rPr>
-              <w:t>20</w:t>
+              <w:t>21</w:t>
             </w:r>
             <w:r>
               <w:rPr>
@@ -5150,7 +5174,7 @@
                 <w:noProof/>
                 <w:webHidden/>
               </w:rPr>
-              <w:t>20</w:t>
+              <w:t>21</w:t>
             </w:r>
             <w:r>
               <w:rPr>
@@ -10642,6 +10666,7 @@
     <w:p>
       <w:pPr>
         <w:pStyle w:val="Command"/>
+        <w:spacing w:before="240"/>
       </w:pPr>
       <w:r>
         <w:t>{"process":"pixels","command":"</w:t>
@@ -10699,6 +10724,7 @@
     <w:p>
       <w:pPr>
         <w:pStyle w:val="Command"/>
+        <w:spacing w:before="240"/>
       </w:pPr>
       <w:r>
         <w:t>{"process":"pixels","command":"</w:t>
@@ -10719,6 +10745,616 @@
     <w:p>
       <w:r>
         <w:t>The above command sets alternate red and blue sprites along the length of the leds.</w:t>
+      </w:r>
+    </w:p>
+    <w:p>
+      <w:pPr>
+        <w:pStyle w:val="Heading2"/>
+      </w:pPr>
+      <w:r>
+        <w:t xml:space="preserve">map - Sets the pixel colour to a mapped </w:t>
+      </w:r>
+      <w:proofErr w:type="gramStart"/>
+      <w:r>
+        <w:t>value</w:t>
+      </w:r>
+      <w:proofErr w:type="gramEnd"/>
+    </w:p>
+    <w:p>
+      <w:r>
+        <w:t>This command map</w:t>
+      </w:r>
+      <w:r>
+        <w:t>s</w:t>
+      </w:r>
+      <w:r>
+        <w:t xml:space="preserve"> a numeric value onto a particular pixel colour in a colour </w:t>
+      </w:r>
+      <w:r>
+        <w:t>mask</w:t>
+      </w:r>
+      <w:r>
+        <w:t xml:space="preserve">. </w:t>
+      </w:r>
+      <w:r>
+        <w:t>The command picks the colour character</w:t>
+      </w:r>
+      <w:r>
+        <w:t xml:space="preserve"> from the array at the position that matches the </w:t>
+      </w:r>
+      <w:r>
+        <w:t xml:space="preserve">numeric value delivered to command. </w:t>
+      </w:r>
+    </w:p>
+    <w:tbl>
+      <w:tblPr>
+        <w:tblStyle w:val="TableGrid"/>
+        <w:tblW w:w="0" w:type="auto"/>
+        <w:tblLook w:val="04A0" w:firstRow="1" w:lastRow="0" w:firstColumn="1" w:lastColumn="0" w:noHBand="0" w:noVBand="1"/>
+      </w:tblPr>
+      <w:tblGrid>
+        <w:gridCol w:w="1413"/>
+        <w:gridCol w:w="3402"/>
+        <w:gridCol w:w="1472"/>
+        <w:gridCol w:w="1505"/>
+        <w:gridCol w:w="992"/>
+      </w:tblGrid>
+      <w:tr>
+        <w:tc>
+          <w:tcPr>
+            <w:tcW w:w="1413" w:type="dxa"/>
+          </w:tcPr>
+          <w:p>
+            <w:pPr>
+              <w:pStyle w:val="CommandOption"/>
+              <w:spacing w:before="0"/>
+              <w:ind w:left="0"/>
+              <w:rPr>
+                <w:rFonts w:ascii="Calibri" w:hAnsi="Calibri"/>
+                <w:b/>
+                <w:bCs/>
+              </w:rPr>
+            </w:pPr>
+            <w:r>
+              <w:rPr>
+                <w:rFonts w:ascii="Calibri" w:hAnsi="Calibri"/>
+                <w:b/>
+                <w:bCs/>
+              </w:rPr>
+              <w:t>Property</w:t>
+            </w:r>
+          </w:p>
+        </w:tc>
+        <w:tc>
+          <w:tcPr>
+            <w:tcW w:w="3402" w:type="dxa"/>
+          </w:tcPr>
+          <w:p>
+            <w:pPr>
+              <w:pStyle w:val="CommandOption"/>
+              <w:spacing w:before="0"/>
+              <w:ind w:left="0"/>
+              <w:rPr>
+                <w:rFonts w:ascii="Calibri" w:hAnsi="Calibri"/>
+                <w:b/>
+                <w:bCs/>
+              </w:rPr>
+            </w:pPr>
+            <w:r>
+              <w:rPr>
+                <w:rFonts w:ascii="Calibri" w:hAnsi="Calibri"/>
+                <w:b/>
+                <w:bCs/>
+              </w:rPr>
+              <w:t>Value</w:t>
+            </w:r>
+          </w:p>
+        </w:tc>
+        <w:tc>
+          <w:tcPr>
+            <w:tcW w:w="1472" w:type="dxa"/>
+          </w:tcPr>
+          <w:p>
+            <w:pPr>
+              <w:pStyle w:val="CommandOption"/>
+              <w:spacing w:before="0"/>
+              <w:ind w:left="0"/>
+              <w:rPr>
+                <w:rFonts w:ascii="Calibri" w:hAnsi="Calibri"/>
+                <w:b/>
+                <w:bCs/>
+              </w:rPr>
+            </w:pPr>
+            <w:r>
+              <w:rPr>
+                <w:rFonts w:ascii="Calibri" w:hAnsi="Calibri"/>
+                <w:b/>
+                <w:bCs/>
+              </w:rPr>
+              <w:t>Range</w:t>
+            </w:r>
+          </w:p>
+        </w:tc>
+        <w:tc>
+          <w:tcPr>
+            <w:tcW w:w="1505" w:type="dxa"/>
+          </w:tcPr>
+          <w:p>
+            <w:pPr>
+              <w:pStyle w:val="CommandOption"/>
+              <w:spacing w:before="0"/>
+              <w:ind w:left="0"/>
+              <w:rPr>
+                <w:rFonts w:ascii="Calibri" w:hAnsi="Calibri"/>
+                <w:b/>
+                <w:bCs/>
+              </w:rPr>
+            </w:pPr>
+            <w:r>
+              <w:rPr>
+                <w:rFonts w:ascii="Calibri" w:hAnsi="Calibri"/>
+                <w:b/>
+                <w:bCs/>
+              </w:rPr>
+              <w:t xml:space="preserve">Default value </w:t>
+            </w:r>
+          </w:p>
+        </w:tc>
+        <w:tc>
+          <w:tcPr>
+            <w:tcW w:w="992" w:type="dxa"/>
+          </w:tcPr>
+          <w:p>
+            <w:pPr>
+              <w:pStyle w:val="CommandOption"/>
+              <w:spacing w:before="0"/>
+              <w:ind w:left="0"/>
+              <w:rPr>
+                <w:rFonts w:ascii="Calibri" w:hAnsi="Calibri"/>
+                <w:b/>
+                <w:bCs/>
+              </w:rPr>
+            </w:pPr>
+            <w:r>
+              <w:rPr>
+                <w:rFonts w:ascii="Calibri" w:hAnsi="Calibri"/>
+                <w:b/>
+                <w:bCs/>
+              </w:rPr>
+              <w:t>Type</w:t>
+            </w:r>
+          </w:p>
+        </w:tc>
+      </w:tr>
+      <w:tr>
+        <w:tc>
+          <w:tcPr>
+            <w:tcW w:w="1413" w:type="dxa"/>
+          </w:tcPr>
+          <w:p>
+            <w:pPr>
+              <w:pStyle w:val="CommandOption"/>
+              <w:spacing w:before="0"/>
+              <w:ind w:left="0"/>
+              <w:rPr>
+                <w:rFonts w:ascii="Calibri" w:hAnsi="Calibri"/>
+              </w:rPr>
+            </w:pPr>
+            <w:r>
+              <w:rPr>
+                <w:rFonts w:ascii="Calibri" w:hAnsi="Calibri"/>
+              </w:rPr>
+              <w:t>value</w:t>
+            </w:r>
+          </w:p>
+        </w:tc>
+        <w:tc>
+          <w:tcPr>
+            <w:tcW w:w="3402" w:type="dxa"/>
+          </w:tcPr>
+          <w:p>
+            <w:pPr>
+              <w:pStyle w:val="CommandOption"/>
+              <w:spacing w:before="0"/>
+              <w:ind w:left="0"/>
+              <w:rPr>
+                <w:rFonts w:ascii="Calibri" w:hAnsi="Calibri"/>
+              </w:rPr>
+            </w:pPr>
+            <w:r>
+              <w:rPr>
+                <w:rFonts w:ascii="Calibri" w:hAnsi="Calibri"/>
+              </w:rPr>
+              <w:t>Value to map</w:t>
+            </w:r>
+          </w:p>
+        </w:tc>
+        <w:tc>
+          <w:tcPr>
+            <w:tcW w:w="1472" w:type="dxa"/>
+          </w:tcPr>
+          <w:p>
+            <w:pPr>
+              <w:pStyle w:val="CommandOption"/>
+              <w:spacing w:before="0"/>
+              <w:ind w:left="0"/>
+              <w:rPr>
+                <w:rFonts w:ascii="Calibri" w:hAnsi="Calibri"/>
+              </w:rPr>
+            </w:pPr>
+            <w:r>
+              <w:rPr>
+                <w:rFonts w:ascii="Calibri" w:hAnsi="Calibri"/>
+              </w:rPr>
+              <w:t>(0-1)</w:t>
+            </w:r>
+          </w:p>
+        </w:tc>
+        <w:tc>
+          <w:tcPr>
+            <w:tcW w:w="1505" w:type="dxa"/>
+          </w:tcPr>
+          <w:p>
+            <w:pPr>
+              <w:pStyle w:val="CommandOption"/>
+              <w:spacing w:before="0"/>
+              <w:ind w:left="0"/>
+              <w:rPr>
+                <w:rFonts w:ascii="Calibri" w:hAnsi="Calibri"/>
+              </w:rPr>
+            </w:pPr>
+          </w:p>
+        </w:tc>
+        <w:tc>
+          <w:tcPr>
+            <w:tcW w:w="992" w:type="dxa"/>
+          </w:tcPr>
+          <w:p>
+            <w:pPr>
+              <w:pStyle w:val="CommandOption"/>
+              <w:spacing w:before="0"/>
+              <w:ind w:left="0"/>
+              <w:rPr>
+                <w:rFonts w:ascii="Calibri" w:hAnsi="Calibri"/>
+              </w:rPr>
+            </w:pPr>
+            <w:r>
+              <w:rPr>
+                <w:rFonts w:ascii="Calibri" w:hAnsi="Calibri"/>
+              </w:rPr>
+              <w:t>float</w:t>
+            </w:r>
+          </w:p>
+        </w:tc>
+      </w:tr>
+      <w:tr>
+        <w:tc>
+          <w:tcPr>
+            <w:tcW w:w="1413" w:type="dxa"/>
+          </w:tcPr>
+          <w:p>
+            <w:pPr>
+              <w:pStyle w:val="CommandOption"/>
+              <w:spacing w:before="0"/>
+              <w:ind w:left="0"/>
+              <w:rPr>
+                <w:rFonts w:ascii="Calibri" w:hAnsi="Calibri"/>
+              </w:rPr>
+            </w:pPr>
+            <w:r>
+              <w:rPr>
+                <w:rFonts w:ascii="Calibri" w:hAnsi="Calibri"/>
+              </w:rPr>
+              <w:t>steps</w:t>
+            </w:r>
+          </w:p>
+        </w:tc>
+        <w:tc>
+          <w:tcPr>
+            <w:tcW w:w="3402" w:type="dxa"/>
+          </w:tcPr>
+          <w:p>
+            <w:pPr>
+              <w:pStyle w:val="CommandOption"/>
+              <w:spacing w:before="0"/>
+              <w:ind w:left="0"/>
+              <w:rPr>
+                <w:rFonts w:ascii="Calibri" w:hAnsi="Calibri"/>
+              </w:rPr>
+            </w:pPr>
+            <w:r>
+              <w:rPr>
+                <w:rFonts w:ascii="Calibri" w:hAnsi="Calibri"/>
+              </w:rPr>
+              <w:t>no of 50Hz steps to complete the change</w:t>
+            </w:r>
+          </w:p>
+        </w:tc>
+        <w:tc>
+          <w:tcPr>
+            <w:tcW w:w="1472" w:type="dxa"/>
+          </w:tcPr>
+          <w:p>
+            <w:pPr>
+              <w:pStyle w:val="CommandOption"/>
+              <w:spacing w:before="0"/>
+              <w:ind w:left="0"/>
+              <w:rPr>
+                <w:rFonts w:ascii="Calibri" w:hAnsi="Calibri"/>
+              </w:rPr>
+            </w:pPr>
+            <w:r>
+              <w:rPr>
+                <w:rFonts w:ascii="Calibri" w:hAnsi="Calibri"/>
+              </w:rPr>
+              <w:t>positive int</w:t>
+            </w:r>
+          </w:p>
+        </w:tc>
+        <w:tc>
+          <w:tcPr>
+            <w:tcW w:w="1505" w:type="dxa"/>
+          </w:tcPr>
+          <w:p>
+            <w:pPr>
+              <w:pStyle w:val="CommandOption"/>
+              <w:spacing w:before="0"/>
+              <w:ind w:left="0"/>
+              <w:rPr>
+                <w:rFonts w:ascii="Calibri" w:hAnsi="Calibri"/>
+              </w:rPr>
+            </w:pPr>
+            <w:r>
+              <w:rPr>
+                <w:rFonts w:ascii="Calibri" w:hAnsi="Calibri"/>
+              </w:rPr>
+              <w:t>20</w:t>
+            </w:r>
+          </w:p>
+        </w:tc>
+        <w:tc>
+          <w:tcPr>
+            <w:tcW w:w="992" w:type="dxa"/>
+          </w:tcPr>
+          <w:p>
+            <w:pPr>
+              <w:pStyle w:val="CommandOption"/>
+              <w:spacing w:before="0"/>
+              <w:ind w:left="0"/>
+              <w:rPr>
+                <w:rFonts w:ascii="Calibri" w:hAnsi="Calibri"/>
+              </w:rPr>
+            </w:pPr>
+            <w:r>
+              <w:rPr>
+                <w:rFonts w:ascii="Calibri" w:hAnsi="Calibri"/>
+              </w:rPr>
+              <w:t>int</w:t>
+            </w:r>
+          </w:p>
+        </w:tc>
+      </w:tr>
+      <w:tr>
+        <w:tc>
+          <w:tcPr>
+            <w:tcW w:w="1413" w:type="dxa"/>
+          </w:tcPr>
+          <w:p>
+            <w:pPr>
+              <w:pStyle w:val="CommandOption"/>
+              <w:keepNext/>
+              <w:spacing w:before="0"/>
+              <w:ind w:left="0"/>
+              <w:rPr>
+                <w:rFonts w:ascii="Calibri" w:hAnsi="Calibri"/>
+              </w:rPr>
+            </w:pPr>
+            <w:r>
+              <w:rPr>
+                <w:rFonts w:ascii="Calibri" w:hAnsi="Calibri"/>
+              </w:rPr>
+              <w:t>options</w:t>
+            </w:r>
+          </w:p>
+        </w:tc>
+        <w:tc>
+          <w:tcPr>
+            <w:tcW w:w="7371" w:type="dxa"/>
+            <w:gridSpan w:val="4"/>
+          </w:tcPr>
+          <w:p>
+            <w:pPr>
+              <w:pStyle w:val="CommandOption"/>
+              <w:keepNext/>
+              <w:spacing w:before="0"/>
+              <w:ind w:left="0"/>
+              <w:rPr>
+                <w:rFonts w:ascii="Calibri" w:hAnsi="Calibri"/>
+              </w:rPr>
+            </w:pPr>
+            <w:r>
+              <w:rPr>
+                <w:rFonts w:ascii="Calibri" w:hAnsi="Calibri"/>
+                <w:b/>
+                <w:bCs/>
+              </w:rPr>
+              <w:t>mix</w:t>
+            </w:r>
+            <w:r>
+              <w:rPr>
+                <w:rFonts w:ascii="Calibri" w:hAnsi="Calibri"/>
+              </w:rPr>
+              <w:t xml:space="preserve"> – </w:t>
+            </w:r>
+            <w:r>
+              <w:rPr>
+                <w:rFonts w:ascii="Calibri" w:hAnsi="Calibri"/>
+              </w:rPr>
+              <w:t>the colour of the light is interpolated between the adjacent pixels in the mask.</w:t>
+            </w:r>
+            <w:r>
+              <w:rPr>
+                <w:rFonts w:ascii="Calibri" w:hAnsi="Calibri"/>
+              </w:rPr>
+              <w:t xml:space="preserve"> If the mix option is not set the colour of the light is set to the "nearest" colour in the </w:t>
+            </w:r>
+            <w:proofErr w:type="spellStart"/>
+            <w:r>
+              <w:rPr>
+                <w:rFonts w:ascii="Calibri" w:hAnsi="Calibri"/>
+              </w:rPr>
+              <w:t>colourmask</w:t>
+            </w:r>
+            <w:proofErr w:type="spellEnd"/>
+            <w:r>
+              <w:rPr>
+                <w:rFonts w:ascii="Calibri" w:hAnsi="Calibri"/>
+              </w:rPr>
+              <w:t>.</w:t>
+            </w:r>
+          </w:p>
+        </w:tc>
+      </w:tr>
+      <w:tr>
+        <w:tc>
+          <w:tcPr>
+            <w:tcW w:w="1413" w:type="dxa"/>
+          </w:tcPr>
+          <w:p>
+            <w:pPr>
+              <w:pStyle w:val="CommandOption"/>
+              <w:spacing w:before="0"/>
+              <w:ind w:left="0"/>
+              <w:rPr>
+                <w:rFonts w:ascii="Calibri" w:hAnsi="Calibri"/>
+              </w:rPr>
+            </w:pPr>
+            <w:proofErr w:type="spellStart"/>
+            <w:r>
+              <w:rPr>
+                <w:rFonts w:ascii="Calibri" w:hAnsi="Calibri"/>
+              </w:rPr>
+              <w:t>colourmask</w:t>
+            </w:r>
+            <w:proofErr w:type="spellEnd"/>
+          </w:p>
+        </w:tc>
+        <w:tc>
+          <w:tcPr>
+            <w:tcW w:w="7371" w:type="dxa"/>
+            <w:gridSpan w:val="4"/>
+          </w:tcPr>
+          <w:p>
+            <w:pPr>
+              <w:pStyle w:val="CommandOption"/>
+              <w:spacing w:before="0"/>
+              <w:ind w:left="0"/>
+              <w:rPr>
+                <w:rFonts w:ascii="Calibri" w:hAnsi="Calibri"/>
+              </w:rPr>
+            </w:pPr>
+            <w:r>
+              <w:rPr>
+                <w:rFonts w:ascii="Calibri" w:hAnsi="Calibri"/>
+              </w:rPr>
+              <w:t>Th</w:t>
+            </w:r>
+            <w:r>
+              <w:rPr>
+                <w:rFonts w:ascii="Calibri" w:hAnsi="Calibri"/>
+              </w:rPr>
+              <w:t xml:space="preserve">e string of colour characters into which the range will be mapped. </w:t>
+            </w:r>
+          </w:p>
+        </w:tc>
+      </w:tr>
+    </w:tbl>
+    <w:p>
+      <w:pPr>
+        <w:pStyle w:val="Command"/>
+        <w:spacing w:before="240"/>
+      </w:pPr>
+      <w:r>
+        <w:lastRenderedPageBreak/>
+        <w:t>{"</w:t>
+      </w:r>
+      <w:proofErr w:type="spellStart"/>
+      <w:r>
+        <w:t>process":"pixels</w:t>
+      </w:r>
+      <w:proofErr w:type="spellEnd"/>
+      <w:r>
+        <w:t>", "command":"</w:t>
+      </w:r>
+      <w:r>
+        <w:t>map</w:t>
+      </w:r>
+      <w:r>
+        <w:t>","</w:t>
+      </w:r>
+      <w:r>
+        <w:t>colourmask</w:t>
+      </w:r>
+      <w:r>
+        <w:t>":"</w:t>
+      </w:r>
+      <w:r>
+        <w:t>RG</w:t>
+      </w:r>
+      <w:r>
+        <w:t>B</w:t>
+      </w:r>
+      <w:r>
+        <w:t>",</w:t>
+      </w:r>
+      <w:r>
+        <w:t>"value":0.5,</w:t>
+      </w:r>
+      <w:r>
+        <w:t xml:space="preserve"> </w:t>
+      </w:r>
+      <w:r>
+        <w:t>"</w:t>
+      </w:r>
+      <w:proofErr w:type="spellStart"/>
+      <w:r>
+        <w:t>sensor":"pot","trigger":"turned</w:t>
+      </w:r>
+      <w:proofErr w:type="spellEnd"/>
+      <w:r>
+        <w:t>"}</w:t>
+      </w:r>
+    </w:p>
+    <w:p>
+      <w:pPr>
+        <w:spacing w:before="240"/>
+      </w:pPr>
+      <w:r>
+        <w:t xml:space="preserve">The </w:t>
+      </w:r>
+      <w:r>
+        <w:t xml:space="preserve">above command would map the value 0.5 into the colour mask "RGB". This would cause the pixels to display the green colour. The command is bound to a potentiometer and will receive numeric values if the potentiometer is moved. If the potentiometer is turned to the minimum position the light will display red. If the potentiometer is turned to the maximum position the light will display blue. </w:t>
+      </w:r>
+    </w:p>
+    <w:p>
+      <w:pPr>
+        <w:spacing w:before="240"/>
+      </w:pPr>
+      <w:r>
+        <w:t xml:space="preserve">The </w:t>
+      </w:r>
+      <w:r>
+        <w:rPr>
+          <w:b/>
+          <w:bCs/>
+        </w:rPr>
+        <w:t>mix</w:t>
+      </w:r>
+      <w:r>
+        <w:t xml:space="preserve"> option has not been selected which means that that colours will change directly from one to the other as the data values moves through the range. If the mix option had been selected th</w:t>
+      </w:r>
+      <w:r>
+        <w:t>e light would display yellow as the value increased from 0 and cyan as the value increased from 0.5.</w:t>
       </w:r>
     </w:p>
     <w:p>
@@ -10906,7 +11542,6 @@
         <w:pStyle w:val="Command"/>
       </w:pPr>
       <w:r>
-        <w:lastRenderedPageBreak/>
         <w:t>{"process":"console","command":"remote","commandtext":"noofxpixels=12"}</w:t>
       </w:r>
     </w:p>
@@ -11583,6 +12218,7 @@
         <w:spacing w:before="240"/>
       </w:pPr>
       <w:r>
+        <w:lastRenderedPageBreak/>
         <w:t>{"process":"servo","command":"setinitservopos","value":0</w:t>
       </w:r>
       <w:r>
@@ -11762,7 +12398,6 @@
       </w:pPr>
       <w:bookmarkStart w:id="26" w:name="_Toc71450476"/>
       <w:r>
-        <w:lastRenderedPageBreak/>
         <w:t>max7219</w:t>
       </w:r>
       <w:r>
@@ -11939,6 +12574,7 @@
     </w:p>
     <w:p>
       <w:r>
+        <w:lastRenderedPageBreak/>
         <w:t xml:space="preserve">The </w:t>
       </w:r>
       <w:r>
@@ -12565,7 +13201,6 @@
     </w:p>
     <w:p>
       <w:r>
-        <w:lastRenderedPageBreak/>
         <w:t xml:space="preserve">This would display the message "pre*great big message*post" in small font and scrolling. The </w:t>
       </w:r>
       <w:r>
@@ -13163,6 +13798,7 @@
         <w:pStyle w:val="Heading3"/>
       </w:pPr>
       <w:r>
+        <w:lastRenderedPageBreak/>
         <w:t xml:space="preserve"> </w:t>
       </w:r>
       <w:bookmarkStart w:id="30" w:name="_Toc71450480"/>
@@ -14002,7 +14638,6 @@
     </w:p>
     <w:p>
       <w:r>
-        <w:lastRenderedPageBreak/>
         <w:t xml:space="preserve">This command can be bound to a sensor or input trigger event. When the event fires the command will be performed with the content of the value variable set to the current sensor reading. </w:t>
       </w:r>
     </w:p>
@@ -14525,6 +15160,7 @@
               <w:rPr>
                 <w:rFonts w:ascii="Calibri" w:hAnsi="Calibri"/>
               </w:rPr>
+              <w:lastRenderedPageBreak/>
               <w:t>options</w:t>
             </w:r>
           </w:p>
@@ -14879,7 +15515,6 @@
       </w:pPr>
       <w:bookmarkStart w:id="35" w:name="_Toc71450485"/>
       <w:r>
-        <w:lastRenderedPageBreak/>
         <w:t>Sensors</w:t>
       </w:r>
       <w:bookmarkEnd w:id="35"/>
@@ -15097,6 +15732,7 @@
       <w:bookmarkStart w:id="37" w:name="_Toc71450487"/>
       <w:proofErr w:type="spellStart"/>
       <w:r>
+        <w:lastRenderedPageBreak/>
         <w:t>P</w:t>
       </w:r>
       <w:r>
@@ -15273,7 +15909,6 @@
     </w:p>
     <w:p>
       <w:r>
-        <w:lastRenderedPageBreak/>
         <w:t>This command would send a message to a connected little box with the address "</w:t>
       </w:r>
       <w:r>
@@ -15507,6 +16142,7 @@
     </w:p>
     <w:p>
       <w:r>
+        <w:lastRenderedPageBreak/>
         <w:t>This command would send a message to a connected little box with the address "command/CLB-eab714". This command would set the colour of the pixel display to green when the PIR sensor was cleared.</w:t>
       </w:r>
     </w:p>
@@ -15705,7 +16341,6 @@
     </w:p>
     <w:p>
       <w:r>
-        <w:lastRenderedPageBreak/>
         <w:t>Note that during the button test the connected little box will not respond to incoming messages or generate sensor events.</w:t>
       </w:r>
     </w:p>
@@ -15853,6 +16488,7 @@
         <w:pStyle w:val="Heading2"/>
       </w:pPr>
       <w:r>
+        <w:lastRenderedPageBreak/>
         <w:t xml:space="preserve">   </w:t>
       </w:r>
       <w:bookmarkStart w:id="45" w:name="_Toc71450495"/>
@@ -16029,11 +16665,7 @@
       </w:r>
       <w:proofErr w:type="gramEnd"/>
       <w:r>
-        <w:t xml:space="preserve"> the alarm above will fire the first time that the hour is 7 and the minute is 0. Sometimes you want the alarm to fire after the alarm time. For example, if you turn your central heating </w:t>
-      </w:r>
-      <w:r>
-        <w:lastRenderedPageBreak/>
-        <w:t xml:space="preserve">controller off and on in the middle of the day, you will still want the 7:00 am heating on event to be triggered so that your heating is on at that time. If you set the </w:t>
+        <w:t xml:space="preserve"> the alarm above will fire the first time that the hour is 7 and the minute is 0. Sometimes you want the alarm to fire after the alarm time. For example, if you turn your central heating controller off and on in the middle of the day, you will still want the 7:00 am heating on event to be triggered so that your heating is on at that time. If you set the </w:t>
       </w:r>
       <w:r>
         <w:rPr>
@@ -16218,6 +16850,7 @@
         <w:pStyle w:val="Command"/>
       </w:pPr>
       <w:r>
+        <w:lastRenderedPageBreak/>
         <w:t>T</w:t>
       </w:r>
       <w:r>
@@ -16627,7 +17260,6 @@
         <w:rPr>
           <w:lang w:eastAsia="en-GB"/>
         </w:rPr>
-        <w:lastRenderedPageBreak/>
         <w:t>{</w:t>
       </w:r>
       <w:r>
@@ -16981,6 +17613,7 @@
       </w:pPr>
       <w:proofErr w:type="spellStart"/>
       <w:r>
+        <w:lastRenderedPageBreak/>
         <w:t>rotarysensordatapin</w:t>
       </w:r>
       <w:proofErr w:type="spellEnd"/>
@@ -17323,7 +17956,6 @@
         <w:pStyle w:val="Command"/>
       </w:pPr>
       <w:r>
-        <w:lastRenderedPageBreak/>
         <w:t>{"</w:t>
       </w:r>
       <w:proofErr w:type="spellStart"/>
@@ -17501,7 +18133,11 @@
       </w:r>
       <w:proofErr w:type="spellEnd"/>
       <w:r>
-        <w:t xml:space="preserve"> value sets the minimum change in the signal that must be detected for the sensor to trigger. The default value is 10 in an analogue integer reading in the range 0-1023. If output is found to be noisy it can be filtered by increasing this value. </w:t>
+        <w:t xml:space="preserve"> value sets the minimum change in the signal that must be detected for </w:t>
+      </w:r>
+      <w:r>
+        <w:lastRenderedPageBreak/>
+        <w:t xml:space="preserve">the sensor to trigger. The default value is 10 in an analogue integer reading in the range 0-1023. If output is found to be noisy it can be filtered by increasing this value. </w:t>
       </w:r>
     </w:p>
     <w:p>
@@ -17707,7 +18343,6 @@
     </w:p>
     <w:p>
       <w:r>
-        <w:lastRenderedPageBreak/>
         <w:t xml:space="preserve">The </w:t>
       </w:r>
       <w:r>
@@ -17812,40 +18447,13 @@
       </w:r>
       <w:proofErr w:type="gramEnd"/>
       <w:r>
-        <w:t>,</w:t>
-      </w:r>
-      <w:r>
-        <w:t>tempmin</w:t>
-      </w:r>
-      <w:r>
-        <w:t>,</w:t>
-      </w:r>
-      <w:r>
-        <w:t>temp5min</w:t>
-      </w:r>
-      <w:r>
-        <w:t>,</w:t>
-      </w:r>
-      <w:r>
-        <w:t>temp30min</w:t>
-      </w:r>
-      <w:r>
-        <w:t>,</w:t>
-      </w:r>
-      <w:r>
-        <w:t>temphour</w:t>
+        <w:t>,tempmin,temp5min,temp30min,temphour</w:t>
       </w:r>
       <w:bookmarkEnd w:id="61"/>
     </w:p>
     <w:p>
       <w:r>
-        <w:t xml:space="preserve">The sensor will trigger and generate new </w:t>
-      </w:r>
-      <w:r>
-        <w:t>temperature</w:t>
-      </w:r>
-      <w:r>
-        <w:t xml:space="preserve"> values on the given intervals. </w:t>
+        <w:t xml:space="preserve">The sensor will trigger and generate new temperature values on the given intervals. </w:t>
       </w:r>
     </w:p>
     <w:p>
@@ -17864,13 +18472,7 @@
     </w:p>
     <w:p>
       <w:r>
-        <w:t xml:space="preserve">The sensor will trigger and generate a new humidity reading when the value of the </w:t>
-      </w:r>
-      <w:r>
-        <w:t>temperature</w:t>
-      </w:r>
-      <w:r>
-        <w:t xml:space="preserve"> changes outside the </w:t>
+        <w:t xml:space="preserve">The sensor will trigger and generate a new humidity reading when the value of the temperature changes outside the </w:t>
       </w:r>
       <w:r>
         <w:rPr>
@@ -17908,40 +18510,13 @@
       </w:r>
       <w:proofErr w:type="gramEnd"/>
       <w:r>
-        <w:t>,</w:t>
-      </w:r>
-      <w:r>
-        <w:t>pressmin</w:t>
-      </w:r>
-      <w:r>
-        <w:t>,</w:t>
-      </w:r>
-      <w:r>
-        <w:t>press5min</w:t>
-      </w:r>
-      <w:r>
-        <w:t>,</w:t>
-      </w:r>
-      <w:r>
-        <w:t>press30min</w:t>
-      </w:r>
-      <w:r>
-        <w:t>,</w:t>
-      </w:r>
-      <w:r>
-        <w:t>presshour</w:t>
+        <w:t>,pressmin,press5min,press30min,presshour</w:t>
       </w:r>
       <w:bookmarkEnd w:id="63"/>
     </w:p>
     <w:p>
       <w:r>
-        <w:t xml:space="preserve">The sensor will trigger and generate new </w:t>
-      </w:r>
-      <w:r>
-        <w:t>pressure</w:t>
-      </w:r>
-      <w:r>
-        <w:t xml:space="preserve"> values on the given intervals. </w:t>
+        <w:t xml:space="preserve">The sensor will trigger and generate new pressure values on the given intervals. </w:t>
       </w:r>
     </w:p>
     <w:p>
@@ -17952,6 +18527,7 @@
       <w:proofErr w:type="spellStart"/>
       <w:proofErr w:type="gramStart"/>
       <w:r>
+        <w:lastRenderedPageBreak/>
         <w:t>Trigger:presschange</w:t>
       </w:r>
       <w:bookmarkEnd w:id="64"/>
@@ -18201,7 +18777,6 @@
     </w:p>
     <w:p>
       <w:r>
-        <w:lastRenderedPageBreak/>
         <w:t>Each of the stores and the commands in the stores will be displayed. If the red command had been created as above the display would be as follows:</w:t>
       </w:r>
     </w:p>
@@ -18406,6 +18981,7 @@
       </w:pPr>
       <w:bookmarkStart w:id="72" w:name="_Toc71450520"/>
       <w:r>
+        <w:lastRenderedPageBreak/>
         <w:t>Command store events</w:t>
       </w:r>
       <w:bookmarkEnd w:id="72"/>
@@ -18743,7 +19319,6 @@
         </w:numPr>
       </w:pPr>
       <w:r>
-        <w:lastRenderedPageBreak/>
         <w:t xml:space="preserve">Commands in a command store can be directed to other boxes. </w:t>
       </w:r>
     </w:p>
@@ -20035,7 +20610,7 @@
   <w:style w:type="paragraph" w:default="1" w:styleId="Normal">
     <w:name w:val="Normal"/>
     <w:qFormat/>
-    <w:rsid w:val="0046198A"/>
+    <w:rsid w:val="00D12CBC"/>
   </w:style>
   <w:style w:type="paragraph" w:styleId="Heading1">
     <w:name w:val="heading 1"/>

</xml_diff>

<commit_message>
Added hold option for servo
</commit_message>
<xml_diff>
--- a/doc/Connected Little Box Reference.docx
+++ b/doc/Connected Little Box Reference.docx
@@ -164,7 +164,7 @@
         <w:t>2</w:t>
       </w:r>
       <w:r>
-        <w:t>2</w:t>
+        <w:t>3</w:t>
       </w:r>
       <w:r>
         <w:t xml:space="preserve"> </w:t>
@@ -184,7 +184,7 @@
         <w:t>9</w:t>
       </w:r>
       <w:r>
-        <w:t>2</w:t>
+        <w:t>3</w:t>
       </w:r>
     </w:p>
     <w:sdt>
@@ -6343,13 +6343,7 @@
         <w:t>reporttext</w:t>
       </w:r>
       <w:r>
-        <w:t>",</w:t>
-      </w:r>
-      <w:r>
-        <w:t>"sensor":"bme280","trigger":"tempsec"</w:t>
-      </w:r>
-      <w:r>
-        <w:t>}</w:t>
+        <w:t>","sensor":"bme280","trigger":"tempsec"}</w:t>
       </w:r>
     </w:p>
     <w:p>
@@ -6366,14 +6360,10 @@
       </w:r>
       <w:r>
         <w:br/>
-      </w:r>
-      <w:r>
         <w:t>27.1</w:t>
       </w:r>
       <w:r>
         <w:br/>
-      </w:r>
-      <w:r>
         <w:t>27.1</w:t>
       </w:r>
     </w:p>
@@ -13384,7 +13374,120 @@
               <w:rPr>
                 <w:rFonts w:ascii="Calibri" w:hAnsi="Calibri"/>
               </w:rPr>
-              <w:t>float</w:t>
+              <w:t>F</w:t>
+            </w:r>
+            <w:r>
+              <w:rPr>
+                <w:rFonts w:ascii="Calibri" w:hAnsi="Calibri"/>
+              </w:rPr>
+              <w:t>loat</w:t>
+            </w:r>
+          </w:p>
+        </w:tc>
+      </w:tr>
+      <w:tr>
+        <w:tc>
+          <w:tcPr>
+            <w:tcW w:w="1413" w:type="dxa"/>
+          </w:tcPr>
+          <w:p>
+            <w:pPr>
+              <w:pStyle w:val="CommandOption"/>
+              <w:spacing w:before="0"/>
+              <w:ind w:left="0"/>
+              <w:rPr>
+                <w:rFonts w:ascii="Calibri" w:hAnsi="Calibri"/>
+              </w:rPr>
+            </w:pPr>
+            <w:r>
+              <w:rPr>
+                <w:rFonts w:ascii="Calibri" w:hAnsi="Calibri"/>
+              </w:rPr>
+              <w:t>hold</w:t>
+            </w:r>
+          </w:p>
+        </w:tc>
+        <w:tc>
+          <w:tcPr>
+            <w:tcW w:w="3544" w:type="dxa"/>
+          </w:tcPr>
+          <w:p>
+            <w:pPr>
+              <w:pStyle w:val="CommandOption"/>
+              <w:spacing w:before="0"/>
+              <w:ind w:left="0"/>
+              <w:rPr>
+                <w:rFonts w:ascii="Calibri" w:hAnsi="Calibri"/>
+              </w:rPr>
+            </w:pPr>
+            <w:r>
+              <w:rPr>
+                <w:rFonts w:ascii="Calibri" w:hAnsi="Calibri"/>
+              </w:rPr>
+              <w:t>position hold time in seconds</w:t>
+            </w:r>
+          </w:p>
+        </w:tc>
+        <w:tc>
+          <w:tcPr>
+            <w:tcW w:w="1330" w:type="dxa"/>
+          </w:tcPr>
+          <w:p>
+            <w:pPr>
+              <w:pStyle w:val="CommandOption"/>
+              <w:spacing w:before="0"/>
+              <w:ind w:left="0"/>
+              <w:rPr>
+                <w:rFonts w:ascii="Calibri" w:hAnsi="Calibri"/>
+              </w:rPr>
+            </w:pPr>
+            <w:r>
+              <w:rPr>
+                <w:rFonts w:ascii="Calibri" w:hAnsi="Calibri"/>
+              </w:rPr>
+              <w:t>(0-10)</w:t>
+            </w:r>
+          </w:p>
+        </w:tc>
+        <w:tc>
+          <w:tcPr>
+            <w:tcW w:w="1505" w:type="dxa"/>
+          </w:tcPr>
+          <w:p>
+            <w:pPr>
+              <w:pStyle w:val="CommandOption"/>
+              <w:spacing w:before="0"/>
+              <w:ind w:left="0"/>
+              <w:rPr>
+                <w:rFonts w:ascii="Calibri" w:hAnsi="Calibri"/>
+              </w:rPr>
+            </w:pPr>
+            <w:r>
+              <w:rPr>
+                <w:rFonts w:ascii="Calibri" w:hAnsi="Calibri"/>
+              </w:rPr>
+              <w:t>0</w:t>
+            </w:r>
+          </w:p>
+        </w:tc>
+        <w:tc>
+          <w:tcPr>
+            <w:tcW w:w="992" w:type="dxa"/>
+          </w:tcPr>
+          <w:p>
+            <w:pPr>
+              <w:pStyle w:val="CommandOption"/>
+              <w:spacing w:before="0"/>
+              <w:ind w:left="0"/>
+              <w:rPr>
+                <w:rFonts w:ascii="Calibri" w:hAnsi="Calibri"/>
+              </w:rPr>
+            </w:pPr>
+            <w:r>
+              <w:rPr>
+                <w:rFonts w:ascii="Calibri" w:hAnsi="Calibri"/>
+              </w:rPr>
+              <w:t>Float</w:t>
             </w:r>
           </w:p>
         </w:tc>
@@ -13420,6 +13523,29 @@
       </w:r>
       <w:r>
         <w:t>.</w:t>
+      </w:r>
+      <w:r>
+        <w:t xml:space="preserve"> The value of </w:t>
+      </w:r>
+      <w:r>
+        <w:rPr>
+          <w:b/>
+          <w:bCs/>
+        </w:rPr>
+        <w:t>hold</w:t>
+      </w:r>
+      <w:r>
+        <w:t xml:space="preserve"> specifies a length of time in seconds that the servo should hold that position before returning to the previous position. If the value is 0 or the </w:t>
+      </w:r>
+      <w:r>
+        <w:rPr>
+          <w:b/>
+          <w:bCs/>
+        </w:rPr>
+        <w:t>hold</w:t>
+      </w:r>
+      <w:r>
+        <w:t xml:space="preserve"> property is omitted  the new position is held indefinitely. </w:t>
       </w:r>
     </w:p>
     <w:p>
@@ -13711,6 +13837,7 @@
       </w:pPr>
       <w:bookmarkStart w:id="29" w:name="_Toc74214644"/>
       <w:r>
+        <w:lastRenderedPageBreak/>
         <w:t>registration process</w:t>
       </w:r>
       <w:bookmarkEnd w:id="29"/>
@@ -13738,7 +13865,6 @@
       </w:pPr>
       <w:bookmarkStart w:id="30" w:name="_Toc74214645"/>
       <w:r>
-        <w:lastRenderedPageBreak/>
         <w:t>register - Perform a remote Registration command</w:t>
       </w:r>
       <w:bookmarkEnd w:id="30"/>
@@ -14049,6 +14175,7 @@
                 <w:b/>
                 <w:bCs/>
               </w:rPr>
+              <w:lastRenderedPageBreak/>
               <w:t>Property</w:t>
             </w:r>
           </w:p>
@@ -14313,7 +14440,6 @@
               <w:rPr>
                 <w:rFonts w:ascii="Calibri" w:hAnsi="Calibri"/>
               </w:rPr>
-              <w:lastRenderedPageBreak/>
               <w:t>post</w:t>
             </w:r>
           </w:p>
@@ -15412,6 +15538,7 @@
     </w:p>
     <w:p>
       <w:r>
+        <w:lastRenderedPageBreak/>
         <w:t xml:space="preserve">This command would set the brightness of the display to quite dim. </w:t>
       </w:r>
     </w:p>
@@ -15421,7 +15548,6 @@
       </w:pPr>
       <w:bookmarkStart w:id="38" w:name="_Toc74214653"/>
       <w:r>
-        <w:lastRenderedPageBreak/>
         <w:t>showvalue - show a value</w:t>
       </w:r>
       <w:bookmarkEnd w:id="38"/>
@@ -16606,14 +16732,10 @@
       </w:r>
       <w:r>
         <w:br/>
-      </w:r>
-      <w:r>
         <w:t>outpinactivehigh=yes</w:t>
       </w:r>
       <w:r>
         <w:br/>
-      </w:r>
-      <w:r>
         <w:t>outpinactive=no</w:t>
       </w:r>
     </w:p>
@@ -16894,13 +17016,7 @@
     </w:p>
     <w:p>
       <w:r>
-        <w:t xml:space="preserve">Use this command to set the </w:t>
-      </w:r>
-      <w:r>
-        <w:t xml:space="preserve">initial </w:t>
-      </w:r>
-      <w:r>
-        <w:t>state of the output pin.</w:t>
+        <w:t>Use this command to set the initial state of the output pin.</w:t>
       </w:r>
     </w:p>
     <w:tbl>
@@ -17092,7 +17208,99 @@
               <w:rPr>
                 <w:rFonts w:ascii="Calibri" w:hAnsi="Calibri"/>
               </w:rPr>
-              <w:t>float</w:t>
+              <w:t>F</w:t>
+            </w:r>
+            <w:r>
+              <w:rPr>
+                <w:rFonts w:ascii="Calibri" w:hAnsi="Calibri"/>
+              </w:rPr>
+              <w:t>loat</w:t>
+            </w:r>
+          </w:p>
+        </w:tc>
+      </w:tr>
+      <w:tr>
+        <w:tc>
+          <w:tcPr>
+            <w:tcW w:w="1413" w:type="dxa"/>
+          </w:tcPr>
+          <w:p>
+            <w:pPr>
+              <w:pStyle w:val="CommandOption"/>
+              <w:spacing w:before="0"/>
+              <w:ind w:left="0"/>
+              <w:rPr>
+                <w:rFonts w:ascii="Calibri" w:hAnsi="Calibri"/>
+              </w:rPr>
+            </w:pPr>
+            <w:r>
+              <w:rPr>
+                <w:rFonts w:ascii="Calibri" w:hAnsi="Calibri"/>
+              </w:rPr>
+              <w:t>hold</w:t>
+            </w:r>
+          </w:p>
+        </w:tc>
+        <w:tc>
+          <w:tcPr>
+            <w:tcW w:w="4874" w:type="dxa"/>
+          </w:tcPr>
+          <w:p>
+            <w:pPr>
+              <w:pStyle w:val="CommandOption"/>
+              <w:spacing w:before="0"/>
+              <w:ind w:left="0"/>
+              <w:rPr>
+                <w:rFonts w:ascii="Calibri" w:hAnsi="Calibri"/>
+              </w:rPr>
+            </w:pPr>
+            <w:r>
+              <w:rPr>
+                <w:rFonts w:ascii="Calibri" w:hAnsi="Calibri"/>
+              </w:rPr>
+              <w:t>time in seconds that the state will be held in the range 0-10</w:t>
+            </w:r>
+          </w:p>
+        </w:tc>
+        <w:tc>
+          <w:tcPr>
+            <w:tcW w:w="1505" w:type="dxa"/>
+          </w:tcPr>
+          <w:p>
+            <w:pPr>
+              <w:pStyle w:val="CommandOption"/>
+              <w:spacing w:before="0"/>
+              <w:ind w:left="0"/>
+              <w:rPr>
+                <w:rFonts w:ascii="Calibri" w:hAnsi="Calibri"/>
+              </w:rPr>
+            </w:pPr>
+            <w:r>
+              <w:rPr>
+                <w:rFonts w:ascii="Calibri" w:hAnsi="Calibri"/>
+              </w:rPr>
+              <w:t>0</w:t>
+            </w:r>
+          </w:p>
+        </w:tc>
+        <w:tc>
+          <w:tcPr>
+            <w:tcW w:w="992" w:type="dxa"/>
+          </w:tcPr>
+          <w:p>
+            <w:pPr>
+              <w:pStyle w:val="CommandOption"/>
+              <w:spacing w:before="0"/>
+              <w:ind w:left="0"/>
+              <w:rPr>
+                <w:rFonts w:ascii="Calibri" w:hAnsi="Calibri"/>
+              </w:rPr>
+            </w:pPr>
+            <w:r>
+              <w:rPr>
+                <w:rFonts w:ascii="Calibri" w:hAnsi="Calibri"/>
+              </w:rPr>
+              <w:t>Float</w:t>
             </w:r>
           </w:p>
         </w:tc>
@@ -17119,58 +17327,83 @@
     </w:p>
     <w:p>
       <w:r>
-        <w:t>The above statement would set the output pin to high</w:t>
-      </w:r>
-      <w:r>
-        <w:t xml:space="preserve"> when the device is switched on.</w:t>
-      </w:r>
-    </w:p>
-    <w:p>
-      <w:pPr>
-        <w:pStyle w:val="Heading1"/>
-      </w:pPr>
-      <w:r>
-        <w:t xml:space="preserve">Directing </w:t>
-      </w:r>
-      <w:r>
-        <w:t xml:space="preserve">process </w:t>
-      </w:r>
-      <w:r>
-        <w:t>messages</w:t>
-      </w:r>
-      <w:r>
-        <w:t xml:space="preserve"> to another box</w:t>
-      </w:r>
-      <w:r>
-        <w:t xml:space="preserve"> using to</w:t>
-      </w:r>
-      <w:bookmarkEnd w:id="41"/>
-    </w:p>
-    <w:p>
-      <w:r>
-        <w:t xml:space="preserve">A box can send a command to another box by adding a </w:t>
+        <w:t>The above statement would set the output pin to high when the device is switched on.</w:t>
+      </w:r>
+      <w:r>
+        <w:t xml:space="preserve"> </w:t>
+      </w:r>
+      <w:r>
+        <w:t xml:space="preserve">The value of </w:t>
       </w:r>
       <w:r>
         <w:rPr>
           <w:b/>
           <w:bCs/>
         </w:rPr>
-        <w:t>to</w:t>
-      </w:r>
-      <w:r>
-        <w:t xml:space="preserve"> </w:t>
-      </w:r>
-      <w:r>
-        <w:t>property</w:t>
-      </w:r>
-      <w:r>
-        <w:t xml:space="preserve"> to the command. The </w:t>
+        <w:t>hold</w:t>
+      </w:r>
+      <w:r>
+        <w:t xml:space="preserve"> specifies a length of time in seconds that the </w:t>
+      </w:r>
+      <w:r>
+        <w:t>pin</w:t>
+      </w:r>
+      <w:r>
+        <w:t xml:space="preserve"> should hold that </w:t>
+      </w:r>
+      <w:r>
+        <w:t>state</w:t>
+      </w:r>
+      <w:r>
+        <w:t xml:space="preserve"> before returning to the previous position. If the value is 0 or the </w:t>
       </w:r>
       <w:r>
         <w:rPr>
           <w:b/>
           <w:bCs/>
         </w:rPr>
+        <w:t>hold</w:t>
+      </w:r>
+      <w:r>
+        <w:t xml:space="preserve"> property is omitted the new </w:t>
+      </w:r>
+      <w:r>
+        <w:t>state</w:t>
+      </w:r>
+      <w:r>
+        <w:t xml:space="preserve"> is held indefinitely.</w:t>
+      </w:r>
+    </w:p>
+    <w:p>
+      <w:pPr>
+        <w:pStyle w:val="Heading1"/>
+      </w:pPr>
+      <w:r>
+        <w:t xml:space="preserve">Directing </w:t>
+      </w:r>
+      <w:r>
+        <w:t xml:space="preserve">process </w:t>
+      </w:r>
+      <w:r>
+        <w:t>messages</w:t>
+      </w:r>
+      <w:r>
+        <w:t xml:space="preserve"> to another box</w:t>
+      </w:r>
+      <w:r>
+        <w:t xml:space="preserve"> using to</w:t>
+      </w:r>
+      <w:bookmarkEnd w:id="41"/>
+    </w:p>
+    <w:p>
+      <w:r>
+        <w:t xml:space="preserve">A box can send a command to another box by adding a </w:t>
+      </w:r>
+      <w:r>
+        <w:rPr>
+          <w:b/>
+          <w:bCs/>
+        </w:rPr>
         <w:t>to</w:t>
       </w:r>
       <w:r>
@@ -17180,6 +17413,22 @@
         <w:t>property</w:t>
       </w:r>
       <w:r>
+        <w:t xml:space="preserve"> to the command. The </w:t>
+      </w:r>
+      <w:r>
+        <w:rPr>
+          <w:b/>
+          <w:bCs/>
+        </w:rPr>
+        <w:t>to</w:t>
+      </w:r>
+      <w:r>
+        <w:t xml:space="preserve"> </w:t>
+      </w:r>
+      <w:r>
+        <w:t>property</w:t>
+      </w:r>
+      <w:r>
         <w:t xml:space="preserve"> is followed by the destination topic </w:t>
       </w:r>
       <w:r>
@@ -17200,6 +17449,7 @@
         <w:pStyle w:val="Command"/>
       </w:pPr>
       <w:r>
+        <w:lastRenderedPageBreak/>
         <w:t>{"process":"pixels","command":"set</w:t>
       </w:r>
       <w:r>
@@ -17229,7 +17479,6 @@
     </w:p>
     <w:p>
       <w:r>
-        <w:lastRenderedPageBreak/>
         <w:t>The above command would set the pixels orange on a box</w:t>
       </w:r>
       <w:r>

</xml_diff>